<commit_message>
Dorada Privacy Policy predloška za EN
</commit_message>
<xml_diff>
--- a/assets/word/en/ps_export_template_pp.docx
+++ b/assets/word/en/ps_export_template_pp.docx
@@ -1,6 +1,6 @@
 
 <file path=word/document.xml><?xml version="1.0" encoding="utf-8"?>
-<w:document xmlns:wpc="http://schemas.microsoft.com/office/word/2010/wordprocessingCanvas" xmlns:cx="http://schemas.microsoft.com/office/drawing/2014/chartex" xmlns:cx1="http://schemas.microsoft.com/office/drawing/2015/9/8/chartex" xmlns:cx2="http://schemas.microsoft.com/office/drawing/2015/10/21/chartex" xmlns:cx3="http://schemas.microsoft.com/office/drawing/2016/5/9/chartex" xmlns:cx4="http://schemas.microsoft.com/office/drawing/2016/5/10/chartex" xmlns:cx5="http://schemas.microsoft.com/office/drawing/2016/5/11/chartex" xmlns:cx6="http://schemas.microsoft.com/office/drawing/2016/5/12/chartex" xmlns:cx7="http://schemas.microsoft.com/office/drawing/2016/5/13/chartex" xmlns:cx8="http://schemas.microsoft.com/office/drawing/2016/5/14/chartex" xmlns:mc="http://schemas.openxmlformats.org/markup-compatibility/2006" xmlns:aink="http://schemas.microsoft.com/office/drawing/2016/ink" xmlns:am3d="http://schemas.microsoft.com/office/drawing/2017/model3d" xmlns:o="urn:schemas-microsoft-com:office:office" xmlns:oel="http://schemas.microsoft.com/office/2019/extlst" xmlns:r="http://schemas.openxmlformats.org/officeDocument/2006/relationships" xmlns:m="http://schemas.openxmlformats.org/officeDocument/2006/math" xmlns:v="urn:schemas-microsoft-com:vml" xmlns:wp14="http://schemas.microsoft.com/office/word/2010/wordprocessingDrawing" xmlns:wp="http://schemas.openxmlformats.org/drawingml/2006/wordprocessingDrawing" xmlns:w10="urn:schemas-microsoft-com:office:word" xmlns:w="http://schemas.openxmlformats.org/wordprocessingml/2006/main" xmlns:w14="http://schemas.microsoft.com/office/word/2010/wordml" xmlns:w15="http://schemas.microsoft.com/office/word/2012/wordml" xmlns:w16cex="http://schemas.microsoft.com/office/word/2018/wordml/cex" xmlns:w16cid="http://schemas.microsoft.com/office/word/2016/wordml/cid" xmlns:w16="http://schemas.microsoft.com/office/word/2018/wordml" xmlns:w16sdtdh="http://schemas.microsoft.com/office/word/2020/wordml/sdtdatahash" xmlns:w16se="http://schemas.microsoft.com/office/word/2015/wordml/symex" xmlns:wpg="http://schemas.microsoft.com/office/word/2010/wordprocessingGroup" xmlns:wpi="http://schemas.microsoft.com/office/word/2010/wordprocessingInk" xmlns:wne="http://schemas.microsoft.com/office/word/2006/wordml" xmlns:wps="http://schemas.microsoft.com/office/word/2010/wordprocessingShape" mc:Ignorable="w14 w15 w16se w16cid w16 w16cex w16sdtdh wp14">
+<w:document xmlns:wpc="http://schemas.microsoft.com/office/word/2010/wordprocessingCanvas" xmlns:cx="http://schemas.microsoft.com/office/drawing/2014/chartex" xmlns:cx1="http://schemas.microsoft.com/office/drawing/2015/9/8/chartex" xmlns:cx2="http://schemas.microsoft.com/office/drawing/2015/10/21/chartex" xmlns:cx3="http://schemas.microsoft.com/office/drawing/2016/5/9/chartex" xmlns:cx4="http://schemas.microsoft.com/office/drawing/2016/5/10/chartex" xmlns:cx5="http://schemas.microsoft.com/office/drawing/2016/5/11/chartex" xmlns:cx6="http://schemas.microsoft.com/office/drawing/2016/5/12/chartex" xmlns:cx7="http://schemas.microsoft.com/office/drawing/2016/5/13/chartex" xmlns:cx8="http://schemas.microsoft.com/office/drawing/2016/5/14/chartex" xmlns:mc="http://schemas.openxmlformats.org/markup-compatibility/2006" xmlns:aink="http://schemas.microsoft.com/office/drawing/2016/ink" xmlns:am3d="http://schemas.microsoft.com/office/drawing/2017/model3d" xmlns:o="urn:schemas-microsoft-com:office:office" xmlns:oel="http://schemas.microsoft.com/office/2019/extlst" xmlns:r="http://schemas.openxmlformats.org/officeDocument/2006/relationships" xmlns:m="http://schemas.openxmlformats.org/officeDocument/2006/math" xmlns:v="urn:schemas-microsoft-com:vml" xmlns:wp14="http://schemas.microsoft.com/office/word/2010/wordprocessingDrawing" xmlns:wp="http://schemas.openxmlformats.org/drawingml/2006/wordprocessingDrawing" xmlns:w10="urn:schemas-microsoft-com:office:word" xmlns:w="http://schemas.openxmlformats.org/wordprocessingml/2006/main" xmlns:w14="http://schemas.microsoft.com/office/word/2010/wordml" xmlns:w15="http://schemas.microsoft.com/office/word/2012/wordml" xmlns:w16cex="http://schemas.microsoft.com/office/word/2018/wordml/cex" xmlns:w16cid="http://schemas.microsoft.com/office/word/2016/wordml/cid" xmlns:w16="http://schemas.microsoft.com/office/word/2018/wordml" xmlns:w16du="http://schemas.microsoft.com/office/word/2023/wordml/word16du" xmlns:w16sdtdh="http://schemas.microsoft.com/office/word/2020/wordml/sdtdatahash" xmlns:w16se="http://schemas.microsoft.com/office/word/2015/wordml/symex" xmlns:wpg="http://schemas.microsoft.com/office/word/2010/wordprocessingGroup" xmlns:wpi="http://schemas.microsoft.com/office/word/2010/wordprocessingInk" xmlns:wne="http://schemas.microsoft.com/office/word/2006/wordml" xmlns:wps="http://schemas.microsoft.com/office/word/2010/wordprocessingShape" mc:Ignorable="w14 w15 w16se w16cid w16 w16cex w16sdtdh w16du wp14">
   <w:body>
     <w:p>
       <w:pPr>
@@ -135,50 +135,10 @@
         <w:jc w:val="both"/>
         <w:rPr>
           <w:rFonts w:cs="Times New Roman"/>
-          <w:b/>
-          <w:bCs/>
-          <w:color w:val="0070C0"/>
           <w:szCs w:val="24"/>
           <w:lang w:val="hr-HR"/>
         </w:rPr>
       </w:pPr>
-    </w:p>
-    <w:p>
-      <w:pPr>
-        <w:spacing w:line="240" w:lineRule="auto"/>
-        <w:jc w:val="both"/>
-        <w:rPr>
-          <w:rFonts w:cs="Times New Roman"/>
-          <w:szCs w:val="24"/>
-          <w:lang w:val="hr-HR"/>
-        </w:rPr>
-      </w:pPr>
-      <w:r>
-        <w:rPr>
-          <w:rFonts w:cs="Times New Roman"/>
-          <w:szCs w:val="24"/>
-          <w:lang w:val="hr-HR"/>
-        </w:rPr>
-        <w:t>${</w:t>
-      </w:r>
-      <w:proofErr w:type="spellStart"/>
-      <w:r>
-        <w:rPr>
-          <w:rFonts w:cs="Times New Roman"/>
-          <w:szCs w:val="24"/>
-          <w:lang w:val="hr-HR"/>
-        </w:rPr>
-        <w:t>block</w:t>
-      </w:r>
-      <w:proofErr w:type="spellEnd"/>
-      <w:r>
-        <w:rPr>
-          <w:rFonts w:cs="Times New Roman"/>
-          <w:szCs w:val="24"/>
-          <w:lang w:val="hr-HR"/>
-        </w:rPr>
-        <w:t>}</w:t>
-      </w:r>
     </w:p>
     <w:p>
       <w:pPr>
@@ -198,7 +158,6 @@
           <w:lang w:val="hr-HR"/>
         </w:rPr>
       </w:pPr>
-      <w:bookmarkStart w:id="0" w:name="_Hlk54178906"/>
       <w:r>
         <w:rPr>
           <w:rFonts w:eastAsia="Times New Roman" w:cs="Times New Roman"/>
@@ -209,9 +168,77 @@
           <w:szCs w:val="24"/>
           <w:lang w:val="hr-HR"/>
         </w:rPr>
-        <w:t>${</w:t>
+        <w:t>1. INFORMATION ABOUT THE MANAGER OF PERSONAL DATA PROCESSING</w:t>
       </w:r>
-      <w:proofErr w:type="spellStart"/>
+    </w:p>
+    <w:tbl>
+      <w:tblPr>
+        <w:tblStyle w:val="TableGrid2"/>
+        <w:tblW w:w="0" w:type="auto"/>
+        <w:tblLook w:val="04A0" w:firstRow="1" w:lastRow="0" w:firstColumn="1" w:lastColumn="0" w:noHBand="0" w:noVBand="1"/>
+      </w:tblPr>
+      <w:tblGrid>
+        <w:gridCol w:w="9768"/>
+      </w:tblGrid>
+      <w:tr>
+        <w:trPr>
+          <w:trHeight w:val="768"/>
+        </w:trPr>
+        <w:tc>
+          <w:tcPr>
+            <w:tcW w:w="9768" w:type="dxa"/>
+          </w:tcPr>
+          <w:p>
+            <w:pPr>
+              <w:spacing w:before="120" w:after="120" w:line="240" w:lineRule="auto"/>
+              <w:ind w:left="360"/>
+              <w:rPr>
+                <w:rFonts w:eastAsia="Times New Roman" w:cs="Times New Roman"/>
+                <w:szCs w:val="24"/>
+                <w:lang w:val="hr-HR" w:eastAsia="en-GB"/>
+              </w:rPr>
+            </w:pPr>
+            <w:r>
+              <w:rPr>
+                <w:rFonts w:eastAsia="Times New Roman" w:cs="Times New Roman"/>
+                <w:szCs w:val="24"/>
+                <w:lang w:val="hr-HR" w:eastAsia="en-GB"/>
+              </w:rPr>
+              <w:t>${pp_01}</w:t>
+            </w:r>
+          </w:p>
+        </w:tc>
+      </w:tr>
+    </w:tbl>
+    <w:p>
+      <w:pPr>
+        <w:spacing w:before="120" w:after="120" w:line="240" w:lineRule="auto"/>
+        <w:jc w:val="both"/>
+        <w:rPr>
+          <w:rFonts w:eastAsia="Times New Roman" w:cs="Times New Roman"/>
+          <w:szCs w:val="24"/>
+          <w:lang w:val="hr-HR" w:eastAsia="en-GB"/>
+        </w:rPr>
+      </w:pPr>
+    </w:p>
+    <w:p>
+      <w:pPr>
+        <w:shd w:val="clear" w:color="auto" w:fill="0070C0"/>
+        <w:spacing w:before="100" w:line="240" w:lineRule="auto"/>
+        <w:ind w:left="360"/>
+        <w:jc w:val="both"/>
+        <w:outlineLvl w:val="0"/>
+        <w:rPr>
+          <w:rFonts w:eastAsia="Times New Roman" w:cs="Times New Roman"/>
+          <w:b/>
+          <w:bCs/>
+          <w:caps/>
+          <w:color w:val="FFFFFF"/>
+          <w:spacing w:val="15"/>
+          <w:szCs w:val="24"/>
+          <w:lang w:val="hr-HR"/>
+        </w:rPr>
+      </w:pPr>
       <w:r>
         <w:rPr>
           <w:rFonts w:eastAsia="Times New Roman" w:cs="Times New Roman"/>
@@ -222,8 +249,88 @@
           <w:szCs w:val="24"/>
           <w:lang w:val="hr-HR"/>
         </w:rPr>
-        <w:t>blockT</w:t>
+        <w:t>2. CATEGORIES AND TYPES OF PERSONAL DATA WE PROCESS</w:t>
       </w:r>
+    </w:p>
+    <w:tbl>
+      <w:tblPr>
+        <w:tblStyle w:val="TableGrid2"/>
+        <w:tblW w:w="0" w:type="auto"/>
+        <w:tblLook w:val="04A0" w:firstRow="1" w:lastRow="0" w:firstColumn="1" w:lastColumn="0" w:noHBand="0" w:noVBand="1"/>
+      </w:tblPr>
+      <w:tblGrid>
+        <w:gridCol w:w="9768"/>
+      </w:tblGrid>
+      <w:tr>
+        <w:trPr>
+          <w:trHeight w:val="139"/>
+        </w:trPr>
+        <w:tc>
+          <w:tcPr>
+            <w:tcW w:w="9768" w:type="dxa"/>
+          </w:tcPr>
+          <w:p>
+            <w:pPr>
+              <w:spacing w:before="120" w:after="120" w:line="240" w:lineRule="auto"/>
+              <w:ind w:left="360"/>
+              <w:rPr>
+                <w:rFonts w:eastAsia="Times New Roman" w:cs="Times New Roman"/>
+                <w:szCs w:val="24"/>
+                <w:lang w:val="hr-HR" w:eastAsia="en-GB"/>
+              </w:rPr>
+            </w:pPr>
+            <w:r>
+              <w:rPr>
+                <w:rFonts w:eastAsia="Times New Roman" w:cs="Times New Roman"/>
+                <w:szCs w:val="24"/>
+                <w:lang w:val="hr-HR" w:eastAsia="en-GB"/>
+              </w:rPr>
+              <w:t>${pp_02}</w:t>
+            </w:r>
+          </w:p>
+          <w:p>
+            <w:pPr>
+              <w:spacing w:before="120" w:after="120" w:line="240" w:lineRule="auto"/>
+              <w:ind w:left="360"/>
+              <w:rPr>
+                <w:rFonts w:eastAsia="Times New Roman" w:cs="Times New Roman"/>
+                <w:szCs w:val="24"/>
+                <w:lang w:val="hr-HR" w:eastAsia="en-GB"/>
+              </w:rPr>
+            </w:pPr>
+          </w:p>
+        </w:tc>
+      </w:tr>
+    </w:tbl>
+    <w:p>
+      <w:pPr>
+        <w:spacing w:before="120" w:after="120" w:line="240" w:lineRule="auto"/>
+        <w:jc w:val="both"/>
+        <w:rPr>
+          <w:rFonts w:eastAsia="Times New Roman" w:cs="Times New Roman"/>
+          <w:szCs w:val="24"/>
+          <w:lang w:val="hr-HR" w:eastAsia="en-GB"/>
+        </w:rPr>
+      </w:pPr>
+    </w:p>
+    <w:p>
+      <w:pPr>
+        <w:shd w:val="clear" w:color="auto" w:fill="0070C0"/>
+        <w:spacing w:before="100" w:line="240" w:lineRule="auto"/>
+        <w:ind w:left="360"/>
+        <w:jc w:val="both"/>
+        <w:outlineLvl w:val="0"/>
+        <w:rPr>
+          <w:rFonts w:eastAsia="Times New Roman" w:cs="Times New Roman"/>
+          <w:b/>
+          <w:bCs/>
+          <w:caps/>
+          <w:color w:val="FFFFFF"/>
+          <w:spacing w:val="15"/>
+          <w:szCs w:val="24"/>
+          <w:lang w:val="hr-HR"/>
+        </w:rPr>
+      </w:pPr>
       <w:r>
         <w:rPr>
           <w:rFonts w:eastAsia="Times New Roman" w:cs="Times New Roman"/>
@@ -234,9 +341,9 @@
           <w:szCs w:val="24"/>
           <w:lang w:val="hr-HR"/>
         </w:rPr>
-        <w:t>itle</w:t>
+        <w:t xml:space="preserve">3. LEGAL BASIS, PURPOSES OF PERSONAL DATA PROCESSING </w:t>
       </w:r>
-      <w:proofErr w:type="spellEnd"/>
+      <w:proofErr w:type="spellStart"/>
       <w:r>
         <w:rPr>
           <w:rFonts w:eastAsia="Times New Roman" w:cs="Times New Roman"/>
@@ -247,7 +354,579 @@
           <w:szCs w:val="24"/>
           <w:lang w:val="hr-HR"/>
         </w:rPr>
-        <w:t>}</w:t>
+        <w:t>and</w:t>
+      </w:r>
+      <w:proofErr w:type="spellEnd"/>
+      <w:r>
+        <w:rPr>
+          <w:rFonts w:eastAsia="Times New Roman" w:cs="Times New Roman"/>
+          <w:b/>
+          <w:bCs/>
+          <w:color w:val="FFFFFF"/>
+          <w:spacing w:val="15"/>
+          <w:szCs w:val="24"/>
+          <w:lang w:val="hr-HR"/>
+        </w:rPr>
+        <w:t xml:space="preserve"> STORAGE PERIOD</w:t>
+      </w:r>
+    </w:p>
+    <w:tbl>
+      <w:tblPr>
+        <w:tblStyle w:val="TableGrid2"/>
+        <w:tblW w:w="0" w:type="auto"/>
+        <w:tblLook w:val="04A0" w:firstRow="1" w:lastRow="0" w:firstColumn="1" w:lastColumn="0" w:noHBand="0" w:noVBand="1"/>
+      </w:tblPr>
+      <w:tblGrid>
+        <w:gridCol w:w="9768"/>
+      </w:tblGrid>
+      <w:tr>
+        <w:trPr>
+          <w:trHeight w:val="906"/>
+        </w:trPr>
+        <w:tc>
+          <w:tcPr>
+            <w:tcW w:w="9768" w:type="dxa"/>
+          </w:tcPr>
+          <w:p>
+            <w:pPr>
+              <w:spacing w:before="120" w:after="120" w:line="240" w:lineRule="auto"/>
+              <w:ind w:left="360"/>
+              <w:rPr>
+                <w:rFonts w:eastAsia="Times New Roman" w:cs="Times New Roman"/>
+                <w:szCs w:val="24"/>
+                <w:lang w:val="hr-HR" w:eastAsia="en-GB"/>
+              </w:rPr>
+            </w:pPr>
+            <w:r>
+              <w:rPr>
+                <w:rFonts w:eastAsia="Times New Roman" w:cs="Times New Roman"/>
+                <w:szCs w:val="24"/>
+                <w:lang w:val="hr-HR" w:eastAsia="en-GB"/>
+              </w:rPr>
+              <w:t>${pp_03}</w:t>
+            </w:r>
+          </w:p>
+        </w:tc>
+      </w:tr>
+    </w:tbl>
+    <w:p>
+      <w:pPr>
+        <w:spacing w:before="120" w:after="120" w:line="240" w:lineRule="auto"/>
+        <w:jc w:val="both"/>
+        <w:rPr>
+          <w:rFonts w:eastAsia="Times New Roman" w:cs="Times New Roman"/>
+          <w:szCs w:val="24"/>
+          <w:lang w:val="hr-HR" w:eastAsia="en-GB"/>
+        </w:rPr>
+      </w:pPr>
+    </w:p>
+    <w:p>
+      <w:pPr>
+        <w:shd w:val="clear" w:color="auto" w:fill="0070C0"/>
+        <w:spacing w:before="100" w:line="240" w:lineRule="auto"/>
+        <w:ind w:left="360"/>
+        <w:jc w:val="both"/>
+        <w:outlineLvl w:val="0"/>
+        <w:rPr>
+          <w:rFonts w:eastAsia="Times New Roman" w:cs="Times New Roman"/>
+          <w:b/>
+          <w:bCs/>
+          <w:caps/>
+          <w:color w:val="FFFFFF"/>
+          <w:spacing w:val="15"/>
+          <w:szCs w:val="24"/>
+          <w:lang w:val="hr-HR"/>
+        </w:rPr>
+      </w:pPr>
+      <w:r>
+        <w:rPr>
+          <w:rFonts w:eastAsia="Times New Roman" w:cs="Times New Roman"/>
+          <w:b/>
+          <w:bCs/>
+          <w:color w:val="FFFFFF"/>
+          <w:spacing w:val="15"/>
+          <w:szCs w:val="24"/>
+          <w:lang w:val="hr-HR"/>
+        </w:rPr>
+        <w:t>4. TECHNICAL AND ORGANIZATIONAL MEASURES FOR THE PROTECTION OF PERSONAL DATA</w:t>
+      </w:r>
+    </w:p>
+    <w:tbl>
+      <w:tblPr>
+        <w:tblStyle w:val="TableGrid2"/>
+        <w:tblW w:w="0" w:type="auto"/>
+        <w:tblLook w:val="04A0" w:firstRow="1" w:lastRow="0" w:firstColumn="1" w:lastColumn="0" w:noHBand="0" w:noVBand="1"/>
+      </w:tblPr>
+      <w:tblGrid>
+        <w:gridCol w:w="9768"/>
+      </w:tblGrid>
+      <w:tr>
+        <w:trPr>
+          <w:trHeight w:val="978"/>
+        </w:trPr>
+        <w:tc>
+          <w:tcPr>
+            <w:tcW w:w="9768" w:type="dxa"/>
+          </w:tcPr>
+          <w:p>
+            <w:pPr>
+              <w:spacing w:before="120" w:after="120" w:line="240" w:lineRule="auto"/>
+              <w:ind w:left="360"/>
+              <w:rPr>
+                <w:rFonts w:eastAsia="Times New Roman" w:cs="Times New Roman"/>
+                <w:szCs w:val="24"/>
+                <w:lang w:val="hr-HR" w:eastAsia="en-GB"/>
+              </w:rPr>
+            </w:pPr>
+            <w:r>
+              <w:rPr>
+                <w:rFonts w:eastAsia="Times New Roman" w:cs="Times New Roman"/>
+                <w:szCs w:val="24"/>
+                <w:lang w:val="hr-HR" w:eastAsia="en-GB"/>
+              </w:rPr>
+              <w:t>${pp_04}</w:t>
+            </w:r>
+          </w:p>
+        </w:tc>
+      </w:tr>
+    </w:tbl>
+    <w:p>
+      <w:pPr>
+        <w:spacing w:before="120" w:after="120" w:line="240" w:lineRule="auto"/>
+        <w:jc w:val="both"/>
+        <w:rPr>
+          <w:rFonts w:eastAsia="Times New Roman" w:cs="Times New Roman"/>
+          <w:szCs w:val="24"/>
+          <w:lang w:val="hr-HR" w:eastAsia="en-GB"/>
+        </w:rPr>
+      </w:pPr>
+    </w:p>
+    <w:p>
+      <w:pPr>
+        <w:spacing w:before="120" w:after="120" w:line="240" w:lineRule="auto"/>
+        <w:jc w:val="both"/>
+        <w:rPr>
+          <w:rFonts w:eastAsia="Times New Roman" w:cs="Times New Roman"/>
+          <w:szCs w:val="24"/>
+          <w:lang w:val="hr-HR" w:eastAsia="en-GB"/>
+        </w:rPr>
+      </w:pPr>
+    </w:p>
+    <w:p>
+      <w:pPr>
+        <w:shd w:val="clear" w:color="auto" w:fill="0070C0"/>
+        <w:spacing w:before="100" w:line="240" w:lineRule="auto"/>
+        <w:ind w:left="360"/>
+        <w:jc w:val="both"/>
+        <w:outlineLvl w:val="0"/>
+        <w:rPr>
+          <w:rFonts w:eastAsia="Times New Roman" w:cs="Times New Roman"/>
+          <w:b/>
+          <w:bCs/>
+          <w:caps/>
+          <w:color w:val="FFFFFF"/>
+          <w:spacing w:val="15"/>
+          <w:szCs w:val="24"/>
+          <w:lang w:val="hr-HR"/>
+        </w:rPr>
+      </w:pPr>
+      <w:r>
+        <w:rPr>
+          <w:rFonts w:eastAsia="Times New Roman" w:cs="Times New Roman"/>
+          <w:b/>
+          <w:bCs/>
+          <w:color w:val="FFFFFF"/>
+          <w:spacing w:val="15"/>
+          <w:szCs w:val="24"/>
+          <w:lang w:val="hr-HR"/>
+        </w:rPr>
+        <w:t>5. YOUR RIGHTS</w:t>
+      </w:r>
+    </w:p>
+    <w:tbl>
+      <w:tblPr>
+        <w:tblStyle w:val="TableGrid2"/>
+        <w:tblW w:w="0" w:type="auto"/>
+        <w:tblLook w:val="04A0" w:firstRow="1" w:lastRow="0" w:firstColumn="1" w:lastColumn="0" w:noHBand="0" w:noVBand="1"/>
+      </w:tblPr>
+      <w:tblGrid>
+        <w:gridCol w:w="9768"/>
+      </w:tblGrid>
+      <w:tr>
+        <w:trPr>
+          <w:trHeight w:val="868"/>
+        </w:trPr>
+        <w:tc>
+          <w:tcPr>
+            <w:tcW w:w="9768" w:type="dxa"/>
+          </w:tcPr>
+          <w:p>
+            <w:pPr>
+              <w:spacing w:before="120" w:after="120" w:line="240" w:lineRule="auto"/>
+              <w:ind w:left="357"/>
+              <w:rPr>
+                <w:rFonts w:eastAsia="Times New Roman" w:cs="Times New Roman"/>
+                <w:szCs w:val="24"/>
+                <w:lang w:val="hr-HR" w:eastAsia="en-GB"/>
+              </w:rPr>
+            </w:pPr>
+            <w:r>
+              <w:rPr>
+                <w:rFonts w:eastAsia="Times New Roman" w:cs="Times New Roman"/>
+                <w:szCs w:val="24"/>
+                <w:lang w:val="hr-HR"/>
+              </w:rPr>
+              <w:t>${pp_05}</w:t>
+            </w:r>
+          </w:p>
+        </w:tc>
+      </w:tr>
+    </w:tbl>
+    <w:p>
+      <w:pPr>
+        <w:spacing w:before="120" w:after="120" w:line="240" w:lineRule="auto"/>
+        <w:jc w:val="both"/>
+        <w:rPr>
+          <w:rFonts w:eastAsia="Times New Roman" w:cs="Times New Roman"/>
+          <w:szCs w:val="24"/>
+          <w:lang w:val="hr-HR" w:eastAsia="en-GB"/>
+        </w:rPr>
+      </w:pPr>
+    </w:p>
+    <w:p>
+      <w:pPr>
+        <w:shd w:val="clear" w:color="auto" w:fill="0070C0"/>
+        <w:spacing w:before="100" w:line="240" w:lineRule="auto"/>
+        <w:ind w:left="360"/>
+        <w:jc w:val="both"/>
+        <w:outlineLvl w:val="0"/>
+        <w:rPr>
+          <w:rFonts w:eastAsia="Times New Roman" w:cs="Times New Roman"/>
+          <w:b/>
+          <w:bCs/>
+          <w:caps/>
+          <w:color w:val="FFFFFF"/>
+          <w:spacing w:val="15"/>
+          <w:szCs w:val="24"/>
+          <w:lang w:val="hr-HR"/>
+        </w:rPr>
+      </w:pPr>
+      <w:r>
+        <w:rPr>
+          <w:rFonts w:eastAsia="Times New Roman" w:cs="Times New Roman"/>
+          <w:b/>
+          <w:bCs/>
+          <w:color w:val="FFFFFF"/>
+          <w:spacing w:val="15"/>
+          <w:szCs w:val="24"/>
+          <w:lang w:val="hr-HR"/>
+        </w:rPr>
+        <w:t>6. DATA RECIPIENTS/</w:t>
+      </w:r>
+      <w:proofErr w:type="spellStart"/>
+      <w:r>
+        <w:rPr>
+          <w:rFonts w:eastAsia="Times New Roman" w:cs="Times New Roman"/>
+          <w:b/>
+          <w:bCs/>
+          <w:color w:val="FFFFFF"/>
+          <w:spacing w:val="15"/>
+          <w:szCs w:val="24"/>
+          <w:lang w:val="hr-HR"/>
+        </w:rPr>
+        <w:t>REcipient</w:t>
+      </w:r>
+      <w:proofErr w:type="spellEnd"/>
+      <w:r>
+        <w:rPr>
+          <w:rFonts w:eastAsia="Times New Roman" w:cs="Times New Roman"/>
+          <w:b/>
+          <w:bCs/>
+          <w:color w:val="FFFFFF"/>
+          <w:spacing w:val="15"/>
+          <w:szCs w:val="24"/>
+          <w:lang w:val="hr-HR"/>
+        </w:rPr>
+        <w:t xml:space="preserve"> CATEGORY, DATA TRANSFER TO THIRD COUNTRIES AND AUTOMATED DECISION MAKING</w:t>
+      </w:r>
+    </w:p>
+    <w:tbl>
+      <w:tblPr>
+        <w:tblStyle w:val="TableGrid2"/>
+        <w:tblW w:w="0" w:type="auto"/>
+        <w:tblLook w:val="04A0" w:firstRow="1" w:lastRow="0" w:firstColumn="1" w:lastColumn="0" w:noHBand="0" w:noVBand="1"/>
+      </w:tblPr>
+      <w:tblGrid>
+        <w:gridCol w:w="9768"/>
+      </w:tblGrid>
+      <w:tr>
+        <w:trPr>
+          <w:trHeight w:val="983"/>
+        </w:trPr>
+        <w:tc>
+          <w:tcPr>
+            <w:tcW w:w="9768" w:type="dxa"/>
+          </w:tcPr>
+          <w:p>
+            <w:pPr>
+              <w:spacing w:before="120" w:after="120" w:line="240" w:lineRule="auto"/>
+              <w:ind w:left="357"/>
+              <w:rPr>
+                <w:rFonts w:eastAsia="Times New Roman" w:cs="Times New Roman"/>
+                <w:szCs w:val="24"/>
+                <w:lang w:val="hr-HR" w:eastAsia="en-GB"/>
+              </w:rPr>
+            </w:pPr>
+            <w:r>
+              <w:rPr>
+                <w:rFonts w:eastAsia="Times New Roman" w:cs="Times New Roman"/>
+                <w:szCs w:val="24"/>
+                <w:lang w:val="hr-HR" w:eastAsia="en-GB"/>
+              </w:rPr>
+              <w:t>${pp_06}</w:t>
+            </w:r>
+          </w:p>
+        </w:tc>
+      </w:tr>
+    </w:tbl>
+    <w:p>
+      <w:pPr>
+        <w:spacing w:before="120" w:after="120" w:line="240" w:lineRule="auto"/>
+        <w:jc w:val="both"/>
+        <w:rPr>
+          <w:rFonts w:eastAsia="Times New Roman" w:cs="Times New Roman"/>
+          <w:szCs w:val="24"/>
+          <w:lang w:val="hr-HR" w:eastAsia="en-GB"/>
+        </w:rPr>
+      </w:pPr>
+    </w:p>
+    <w:p>
+      <w:pPr>
+        <w:spacing w:before="120" w:after="120" w:line="240" w:lineRule="auto"/>
+        <w:jc w:val="both"/>
+        <w:rPr>
+          <w:rFonts w:eastAsia="Times New Roman" w:cs="Times New Roman"/>
+          <w:szCs w:val="24"/>
+          <w:lang w:val="hr-HR" w:eastAsia="en-GB"/>
+        </w:rPr>
+      </w:pPr>
+    </w:p>
+    <w:p>
+      <w:pPr>
+        <w:shd w:val="clear" w:color="auto" w:fill="0070C0"/>
+        <w:spacing w:before="100" w:line="240" w:lineRule="auto"/>
+        <w:ind w:left="360"/>
+        <w:jc w:val="both"/>
+        <w:outlineLvl w:val="0"/>
+        <w:rPr>
+          <w:rFonts w:eastAsia="Times New Roman" w:cs="Times New Roman"/>
+          <w:b/>
+          <w:bCs/>
+          <w:caps/>
+          <w:color w:val="FFFFFF"/>
+          <w:spacing w:val="15"/>
+          <w:szCs w:val="24"/>
+          <w:lang w:val="hr-HR"/>
+        </w:rPr>
+      </w:pPr>
+      <w:r>
+        <w:rPr>
+          <w:rFonts w:eastAsia="Times New Roman" w:cs="Times New Roman"/>
+          <w:b/>
+          <w:bCs/>
+          <w:color w:val="FFFFFF"/>
+          <w:spacing w:val="15"/>
+          <w:szCs w:val="24"/>
+          <w:lang w:val="hr-HR"/>
+        </w:rPr>
+        <w:t xml:space="preserve">7.  </w:t>
+      </w:r>
+      <w:r>
+        <w:rPr>
+          <w:rFonts w:eastAsia="Times New Roman" w:cs="Times New Roman"/>
+          <w:b/>
+          <w:bCs/>
+          <w:color w:val="FFFFFF"/>
+          <w:spacing w:val="15"/>
+          <w:szCs w:val="24"/>
+          <w:lang w:val="hr-HR"/>
+        </w:rPr>
+        <w:t>COOKIES</w:t>
+      </w:r>
+    </w:p>
+    <w:tbl>
+      <w:tblPr>
+        <w:tblStyle w:val="TableGrid2"/>
+        <w:tblW w:w="0" w:type="auto"/>
+        <w:tblLook w:val="04A0" w:firstRow="1" w:lastRow="0" w:firstColumn="1" w:lastColumn="0" w:noHBand="0" w:noVBand="1"/>
+      </w:tblPr>
+      <w:tblGrid>
+        <w:gridCol w:w="9768"/>
+      </w:tblGrid>
+      <w:tr>
+        <w:trPr>
+          <w:trHeight w:val="686"/>
+        </w:trPr>
+        <w:tc>
+          <w:tcPr>
+            <w:tcW w:w="9768" w:type="dxa"/>
+          </w:tcPr>
+          <w:p>
+            <w:pPr>
+              <w:spacing w:before="120" w:after="120" w:line="240" w:lineRule="auto"/>
+              <w:ind w:left="360"/>
+              <w:jc w:val="both"/>
+              <w:rPr>
+                <w:rFonts w:eastAsia="Times New Roman" w:cs="Times New Roman"/>
+                <w:szCs w:val="24"/>
+                <w:lang w:val="hr-HR" w:eastAsia="en-GB"/>
+              </w:rPr>
+            </w:pPr>
+            <w:r>
+              <w:rPr>
+                <w:rFonts w:eastAsia="Times New Roman" w:cs="Times New Roman"/>
+                <w:szCs w:val="24"/>
+                <w:lang w:val="hr-HR" w:eastAsia="en-GB"/>
+              </w:rPr>
+              <w:t>${pp_07}</w:t>
+            </w:r>
+          </w:p>
+        </w:tc>
+      </w:tr>
+    </w:tbl>
+    <w:p>
+      <w:pPr>
+        <w:spacing w:before="120" w:after="120" w:line="240" w:lineRule="auto"/>
+        <w:jc w:val="both"/>
+        <w:rPr>
+          <w:rFonts w:eastAsia="Times New Roman" w:cs="Times New Roman"/>
+          <w:szCs w:val="24"/>
+          <w:lang w:val="hr-HR" w:eastAsia="en-GB"/>
+        </w:rPr>
+      </w:pPr>
+    </w:p>
+    <w:p>
+      <w:pPr>
+        <w:spacing w:before="120" w:after="120" w:line="240" w:lineRule="auto"/>
+        <w:jc w:val="both"/>
+        <w:rPr>
+          <w:rFonts w:eastAsia="Times New Roman" w:cs="Times New Roman"/>
+          <w:szCs w:val="24"/>
+          <w:lang w:val="hr-HR" w:eastAsia="en-GB"/>
+        </w:rPr>
+      </w:pPr>
+    </w:p>
+    <w:p>
+      <w:pPr>
+        <w:shd w:val="clear" w:color="auto" w:fill="0070C0"/>
+        <w:spacing w:before="100" w:line="240" w:lineRule="auto"/>
+        <w:ind w:left="360"/>
+        <w:jc w:val="both"/>
+        <w:outlineLvl w:val="0"/>
+        <w:rPr>
+          <w:rFonts w:eastAsia="Times New Roman" w:cs="Times New Roman"/>
+          <w:b/>
+          <w:bCs/>
+          <w:caps/>
+          <w:color w:val="FFFFFF"/>
+          <w:spacing w:val="15"/>
+          <w:szCs w:val="24"/>
+          <w:lang w:val="hr-HR"/>
+        </w:rPr>
+      </w:pPr>
+      <w:r>
+        <w:rPr>
+          <w:rFonts w:eastAsia="Times New Roman" w:cs="Times New Roman"/>
+          <w:b/>
+          <w:bCs/>
+          <w:color w:val="FFFFFF"/>
+          <w:spacing w:val="15"/>
+          <w:szCs w:val="24"/>
+          <w:lang w:val="hr-HR"/>
+        </w:rPr>
+        <w:t>8. THE RIGHT TO SUBMIT A COMPLAINT REGARDING THE PROCESSING OF YOUR PERSONAL DATA</w:t>
+      </w:r>
+    </w:p>
+    <w:tbl>
+      <w:tblPr>
+        <w:tblStyle w:val="TableGrid2"/>
+        <w:tblW w:w="0" w:type="auto"/>
+        <w:tblLook w:val="04A0" w:firstRow="1" w:lastRow="0" w:firstColumn="1" w:lastColumn="0" w:noHBand="0" w:noVBand="1"/>
+      </w:tblPr>
+      <w:tblGrid>
+        <w:gridCol w:w="9768"/>
+      </w:tblGrid>
+      <w:tr>
+        <w:trPr>
+          <w:trHeight w:val="707"/>
+        </w:trPr>
+        <w:tc>
+          <w:tcPr>
+            <w:tcW w:w="9768" w:type="dxa"/>
+          </w:tcPr>
+          <w:p>
+            <w:pPr>
+              <w:spacing w:before="120" w:after="120" w:line="240" w:lineRule="auto"/>
+              <w:ind w:left="357"/>
+              <w:rPr>
+                <w:rFonts w:eastAsia="Times New Roman" w:cs="Times New Roman"/>
+                <w:szCs w:val="24"/>
+                <w:lang w:val="hr-HR" w:eastAsia="en-GB"/>
+              </w:rPr>
+            </w:pPr>
+            <w:r>
+              <w:rPr>
+                <w:rFonts w:eastAsia="Times New Roman" w:cs="Times New Roman"/>
+                <w:szCs w:val="24"/>
+                <w:lang w:val="hr-HR" w:eastAsia="en-GB"/>
+              </w:rPr>
+              <w:t>${pp_08}</w:t>
+            </w:r>
+          </w:p>
+        </w:tc>
+      </w:tr>
+    </w:tbl>
+    <w:p>
+      <w:pPr>
+        <w:spacing w:before="120" w:after="120" w:line="240" w:lineRule="auto"/>
+        <w:jc w:val="both"/>
+        <w:rPr>
+          <w:rFonts w:eastAsia="Times New Roman" w:cs="Times New Roman"/>
+          <w:szCs w:val="24"/>
+          <w:lang w:val="hr-HR" w:eastAsia="en-GB"/>
+        </w:rPr>
+      </w:pPr>
+    </w:p>
+    <w:p>
+      <w:pPr>
+        <w:shd w:val="clear" w:color="auto" w:fill="0070C0"/>
+        <w:spacing w:before="100" w:line="240" w:lineRule="auto"/>
+        <w:ind w:left="360"/>
+        <w:jc w:val="both"/>
+        <w:outlineLvl w:val="0"/>
+        <w:rPr>
+          <w:rFonts w:eastAsia="Times New Roman" w:cs="Times New Roman"/>
+          <w:b/>
+          <w:bCs/>
+          <w:caps/>
+          <w:color w:val="FFFFFF"/>
+          <w:spacing w:val="15"/>
+          <w:szCs w:val="24"/>
+          <w:lang w:val="hr-HR"/>
+        </w:rPr>
+      </w:pPr>
+      <w:bookmarkStart w:id="0" w:name="_Hlk54178906"/>
+      <w:r>
+        <w:rPr>
+          <w:rFonts w:eastAsia="Times New Roman" w:cs="Times New Roman"/>
+          <w:b/>
+          <w:bCs/>
+          <w:color w:val="FFFFFF"/>
+          <w:spacing w:val="15"/>
+          <w:szCs w:val="24"/>
+          <w:lang w:val="hr-HR"/>
+        </w:rPr>
+        <w:t>9. PRIVACY POLICY CHANGES</w:t>
       </w:r>
     </w:p>
     <w:tbl>
@@ -270,7 +949,32 @@
           <w:p>
             <w:pPr>
               <w:spacing w:before="120" w:after="120" w:line="240" w:lineRule="auto"/>
-              <w:ind w:left="360"/>
+              <w:ind w:left="357"/>
+              <w:rPr>
+                <w:rFonts w:eastAsia="Times New Roman" w:cs="Times New Roman"/>
+                <w:szCs w:val="24"/>
+                <w:lang w:val="hr-HR" w:eastAsia="en-GB"/>
+              </w:rPr>
+            </w:pPr>
+            <w:r>
+              <w:rPr>
+                <w:rFonts w:eastAsia="Constantia" w:cs="Constantia"/>
+                <w:szCs w:val="24"/>
+              </w:rPr>
+              <w:t>We regularly update the privacy policy so that it is accurate and up-to-date, and we reserve the right to change its content if we deem it necessary. You will be informed about all changes and additions in a timely manner through our website in accordance with the principle of transparency.</w:t>
+            </w:r>
+            <w:r>
+              <w:rPr>
+                <w:rFonts w:eastAsia="Constantia" w:cs="Constantia"/>
+                <w:szCs w:val="24"/>
+              </w:rPr>
+              <w:br/>
+            </w:r>
+          </w:p>
+          <w:p>
+            <w:pPr>
+              <w:spacing w:before="120" w:after="120" w:line="240" w:lineRule="auto"/>
+              <w:ind w:left="357"/>
               <w:rPr>
                 <w:rFonts w:eastAsia="Times New Roman" w:cs="Times New Roman"/>
                 <w:szCs w:val="24"/>
@@ -283,134 +987,7 @@
                 <w:szCs w:val="24"/>
                 <w:lang w:val="hr-HR" w:eastAsia="en-GB"/>
               </w:rPr>
-              <w:t>${</w:t>
-            </w:r>
-            <w:proofErr w:type="spellStart"/>
-            <w:r>
-              <w:rPr>
-                <w:rFonts w:eastAsia="Times New Roman" w:cs="Times New Roman"/>
-                <w:szCs w:val="24"/>
-                <w:lang w:val="hr-HR" w:eastAsia="en-GB"/>
-              </w:rPr>
-              <w:t>blockC</w:t>
-            </w:r>
-            <w:r>
-              <w:rPr>
-                <w:rFonts w:eastAsia="Times New Roman" w:cs="Times New Roman"/>
-                <w:szCs w:val="24"/>
-                <w:lang w:val="hr-HR" w:eastAsia="en-GB"/>
-              </w:rPr>
-              <w:t>ontentWrapper</w:t>
-            </w:r>
-            <w:proofErr w:type="spellEnd"/>
-            <w:r>
-              <w:rPr>
-                <w:rFonts w:eastAsia="Times New Roman" w:cs="Times New Roman"/>
-                <w:szCs w:val="24"/>
-                <w:lang w:val="hr-HR" w:eastAsia="en-GB"/>
-              </w:rPr>
-              <w:t>}</w:t>
-            </w:r>
-          </w:p>
-          <w:p>
-            <w:pPr>
-              <w:spacing w:before="120" w:after="120" w:line="240" w:lineRule="auto"/>
-              <w:ind w:left="360"/>
-              <w:rPr>
-                <w:rFonts w:eastAsia="Times New Roman" w:cs="Times New Roman"/>
-                <w:szCs w:val="24"/>
-                <w:lang w:val="hr-HR" w:eastAsia="en-GB"/>
-              </w:rPr>
-            </w:pPr>
-            <w:r>
-              <w:rPr>
-                <w:rFonts w:eastAsia="Times New Roman" w:cs="Times New Roman"/>
-                <w:szCs w:val="24"/>
-                <w:lang w:val="hr-HR" w:eastAsia="en-GB"/>
-              </w:rPr>
-              <w:t>${</w:t>
-            </w:r>
-            <w:proofErr w:type="spellStart"/>
-            <w:r>
-              <w:rPr>
-                <w:rFonts w:eastAsia="Times New Roman" w:cs="Times New Roman"/>
-                <w:szCs w:val="24"/>
-                <w:lang w:val="hr-HR" w:eastAsia="en-GB"/>
-              </w:rPr>
-              <w:t>blockC</w:t>
-            </w:r>
-            <w:r>
-              <w:rPr>
-                <w:rFonts w:eastAsia="Times New Roman" w:cs="Times New Roman"/>
-                <w:szCs w:val="24"/>
-                <w:lang w:val="hr-HR" w:eastAsia="en-GB"/>
-              </w:rPr>
-              <w:t>ontent</w:t>
-            </w:r>
-            <w:proofErr w:type="spellEnd"/>
-            <w:r>
-              <w:rPr>
-                <w:rFonts w:eastAsia="Times New Roman" w:cs="Times New Roman"/>
-                <w:szCs w:val="24"/>
-                <w:lang w:val="hr-HR" w:eastAsia="en-GB"/>
-              </w:rPr>
-              <w:t>}</w:t>
-            </w:r>
-          </w:p>
-          <w:p>
-            <w:pPr>
-              <w:spacing w:before="120" w:after="120" w:line="240" w:lineRule="auto"/>
-              <w:ind w:left="360"/>
-              <w:rPr>
-                <w:rFonts w:eastAsia="Times New Roman" w:cs="Times New Roman"/>
-                <w:szCs w:val="24"/>
-                <w:lang w:val="hr-HR" w:eastAsia="en-GB"/>
-              </w:rPr>
-            </w:pPr>
-          </w:p>
-          <w:p>
-            <w:pPr>
-              <w:spacing w:before="120" w:after="120" w:line="240" w:lineRule="auto"/>
-              <w:ind w:left="360"/>
-              <w:rPr>
-                <w:rFonts w:eastAsia="Times New Roman" w:cs="Times New Roman"/>
-                <w:szCs w:val="24"/>
-                <w:lang w:val="hr-HR" w:eastAsia="en-GB"/>
-              </w:rPr>
-            </w:pPr>
-            <w:r>
-              <w:rPr>
-                <w:rFonts w:eastAsia="Times New Roman" w:cs="Times New Roman"/>
-                <w:szCs w:val="24"/>
-                <w:lang w:val="hr-HR" w:eastAsia="en-GB"/>
-              </w:rPr>
-              <w:t>${/</w:t>
-            </w:r>
-            <w:proofErr w:type="spellStart"/>
-            <w:r>
-              <w:rPr>
-                <w:rFonts w:eastAsia="Times New Roman" w:cs="Times New Roman"/>
-                <w:szCs w:val="24"/>
-                <w:lang w:val="hr-HR" w:eastAsia="en-GB"/>
-              </w:rPr>
-              <w:t>blockC</w:t>
-            </w:r>
-            <w:r>
-              <w:rPr>
-                <w:rFonts w:eastAsia="Times New Roman" w:cs="Times New Roman"/>
-                <w:szCs w:val="24"/>
-                <w:lang w:val="hr-HR" w:eastAsia="en-GB"/>
-              </w:rPr>
-              <w:t>ontentWrapper</w:t>
-            </w:r>
-            <w:proofErr w:type="spellEnd"/>
-            <w:r>
-              <w:rPr>
-                <w:rFonts w:eastAsia="Times New Roman" w:cs="Times New Roman"/>
-                <w:szCs w:val="24"/>
-                <w:lang w:val="hr-HR" w:eastAsia="en-GB"/>
-              </w:rPr>
-              <w:t>}</w:t>
+              <w:t>${pp_09}</w:t>
             </w:r>
           </w:p>
         </w:tc>
@@ -427,170 +1004,6 @@
           <w:lang w:val="hr-HR" w:eastAsia="en-GB"/>
         </w:rPr>
       </w:pPr>
-    </w:p>
-    <w:p>
-      <w:pPr>
-        <w:spacing w:before="120" w:after="120" w:line="240" w:lineRule="auto"/>
-        <w:jc w:val="both"/>
-        <w:rPr>
-          <w:rFonts w:eastAsia="Times New Roman" w:cs="Times New Roman"/>
-          <w:szCs w:val="24"/>
-          <w:lang w:val="hr-HR" w:eastAsia="en-GB"/>
-        </w:rPr>
-      </w:pPr>
-      <w:r>
-        <w:rPr>
-          <w:rFonts w:eastAsia="Times New Roman" w:cs="Times New Roman"/>
-          <w:szCs w:val="24"/>
-          <w:lang w:val="hr-HR" w:eastAsia="en-GB"/>
-        </w:rPr>
-        <w:t>${/</w:t>
-      </w:r>
-      <w:proofErr w:type="spellStart"/>
-      <w:r>
-        <w:rPr>
-          <w:rFonts w:eastAsia="Times New Roman" w:cs="Times New Roman"/>
-          <w:szCs w:val="24"/>
-          <w:lang w:val="hr-HR" w:eastAsia="en-GB"/>
-        </w:rPr>
-        <w:t>b</w:t>
-      </w:r>
-      <w:r>
-        <w:rPr>
-          <w:rFonts w:eastAsia="Times New Roman" w:cs="Times New Roman"/>
-          <w:szCs w:val="24"/>
-          <w:lang w:val="hr-HR" w:eastAsia="en-GB"/>
-        </w:rPr>
-        <w:t>lock</w:t>
-      </w:r>
-      <w:proofErr w:type="spellEnd"/>
-      <w:r>
-        <w:rPr>
-          <w:rFonts w:eastAsia="Times New Roman" w:cs="Times New Roman"/>
-          <w:szCs w:val="24"/>
-          <w:lang w:val="hr-HR" w:eastAsia="en-GB"/>
-        </w:rPr>
-        <w:t>}</w:t>
-      </w:r>
-    </w:p>
-    <w:p>
-      <w:pPr>
-        <w:spacing w:before="120" w:after="120" w:line="240" w:lineRule="auto"/>
-        <w:jc w:val="both"/>
-        <w:rPr>
-          <w:rFonts w:eastAsia="Times New Roman" w:cs="Times New Roman"/>
-          <w:szCs w:val="24"/>
-          <w:lang w:val="hr-HR" w:eastAsia="en-GB"/>
-        </w:rPr>
-      </w:pPr>
-      <w:r>
-        <w:rPr>
-          <w:rFonts w:eastAsia="Times New Roman" w:cs="Times New Roman"/>
-          <w:szCs w:val="24"/>
-          <w:lang w:val="hr-HR" w:eastAsia="en-GB"/>
-        </w:rPr>
-        <w:t>${</w:t>
-      </w:r>
-      <w:proofErr w:type="spellStart"/>
-      <w:r>
-        <w:rPr>
-          <w:rFonts w:eastAsia="Times New Roman" w:cs="Times New Roman"/>
-          <w:szCs w:val="24"/>
-          <w:lang w:val="hr-HR" w:eastAsia="en-GB"/>
-        </w:rPr>
-        <w:t>commentBlock</w:t>
-      </w:r>
-      <w:proofErr w:type="spellEnd"/>
-      <w:r>
-        <w:rPr>
-          <w:rFonts w:eastAsia="Times New Roman" w:cs="Times New Roman"/>
-          <w:szCs w:val="24"/>
-          <w:lang w:val="hr-HR" w:eastAsia="en-GB"/>
-        </w:rPr>
-        <w:t>}</w:t>
-      </w:r>
-    </w:p>
-    <w:p>
-      <w:pPr>
-        <w:spacing w:before="120" w:after="120" w:line="240" w:lineRule="auto"/>
-        <w:jc w:val="both"/>
-        <w:rPr>
-          <w:rFonts w:eastAsia="Times New Roman" w:cs="Times New Roman"/>
-          <w:szCs w:val="24"/>
-          <w:lang w:val="hr-HR" w:eastAsia="en-GB"/>
-        </w:rPr>
-      </w:pPr>
-      <w:r>
-        <w:rPr>
-          <w:rFonts w:eastAsia="Times New Roman" w:cs="Times New Roman"/>
-          <w:szCs w:val="24"/>
-          <w:lang w:val="hr-HR" w:eastAsia="en-GB"/>
-        </w:rPr>
-        <w:t>${</w:t>
-      </w:r>
-      <w:proofErr w:type="spellStart"/>
-      <w:r>
-        <w:rPr>
-          <w:rFonts w:eastAsia="Times New Roman" w:cs="Times New Roman"/>
-          <w:szCs w:val="24"/>
-          <w:lang w:val="hr-HR" w:eastAsia="en-GB"/>
-        </w:rPr>
-        <w:t>comment</w:t>
-      </w:r>
-      <w:proofErr w:type="spellEnd"/>
-      <w:r>
-        <w:rPr>
-          <w:rFonts w:eastAsia="Times New Roman" w:cs="Times New Roman"/>
-          <w:szCs w:val="24"/>
-          <w:lang w:val="hr-HR" w:eastAsia="en-GB"/>
-        </w:rPr>
-        <w:t>}</w:t>
-      </w:r>
-    </w:p>
-    <w:p>
-      <w:pPr>
-        <w:spacing w:before="120" w:after="120" w:line="240" w:lineRule="auto"/>
-        <w:jc w:val="both"/>
-        <w:rPr>
-          <w:rFonts w:eastAsia="Times New Roman" w:cs="Times New Roman"/>
-          <w:szCs w:val="24"/>
-          <w:lang w:val="hr-HR" w:eastAsia="en-GB"/>
-        </w:rPr>
-      </w:pPr>
-      <w:r>
-        <w:rPr>
-          <w:rFonts w:eastAsia="Times New Roman" w:cs="Times New Roman"/>
-          <w:szCs w:val="24"/>
-          <w:lang w:val="hr-HR" w:eastAsia="en-GB"/>
-        </w:rPr>
-        <w:t>${</w:t>
-      </w:r>
-      <w:r>
-        <w:rPr>
-          <w:rFonts w:eastAsia="Times New Roman" w:cs="Times New Roman"/>
-          <w:szCs w:val="24"/>
-          <w:lang w:val="hr-HR" w:eastAsia="en-GB"/>
-        </w:rPr>
-        <w:t>/</w:t>
-      </w:r>
-      <w:proofErr w:type="spellStart"/>
-      <w:r>
-        <w:rPr>
-          <w:rFonts w:eastAsia="Times New Roman" w:cs="Times New Roman"/>
-          <w:szCs w:val="24"/>
-          <w:lang w:val="hr-HR" w:eastAsia="en-GB"/>
-        </w:rPr>
-        <w:t>commentBlock</w:t>
-      </w:r>
-      <w:proofErr w:type="spellEnd"/>
-      <w:r>
-        <w:rPr>
-          <w:rFonts w:eastAsia="Times New Roman" w:cs="Times New Roman"/>
-          <w:szCs w:val="24"/>
-          <w:lang w:val="hr-HR" w:eastAsia="en-GB"/>
-        </w:rPr>
-        <w:t>}</w:t>
-      </w:r>
     </w:p>
     <w:p>
       <w:pPr>
@@ -760,7 +1173,7 @@
 </file>
 
 <file path=word/endnotes.xml><?xml version="1.0" encoding="utf-8"?>
-<w:endnotes xmlns:wpc="http://schemas.microsoft.com/office/word/2010/wordprocessingCanvas" xmlns:cx="http://schemas.microsoft.com/office/drawing/2014/chartex" xmlns:cx1="http://schemas.microsoft.com/office/drawing/2015/9/8/chartex" xmlns:cx2="http://schemas.microsoft.com/office/drawing/2015/10/21/chartex" xmlns:cx3="http://schemas.microsoft.com/office/drawing/2016/5/9/chartex" xmlns:cx4="http://schemas.microsoft.com/office/drawing/2016/5/10/chartex" xmlns:cx5="http://schemas.microsoft.com/office/drawing/2016/5/11/chartex" xmlns:cx6="http://schemas.microsoft.com/office/drawing/2016/5/12/chartex" xmlns:cx7="http://schemas.microsoft.com/office/drawing/2016/5/13/chartex" xmlns:cx8="http://schemas.microsoft.com/office/drawing/2016/5/14/chartex" xmlns:mc="http://schemas.openxmlformats.org/markup-compatibility/2006" xmlns:aink="http://schemas.microsoft.com/office/drawing/2016/ink" xmlns:am3d="http://schemas.microsoft.com/office/drawing/2017/model3d" xmlns:o="urn:schemas-microsoft-com:office:office" xmlns:oel="http://schemas.microsoft.com/office/2019/extlst" xmlns:r="http://schemas.openxmlformats.org/officeDocument/2006/relationships" xmlns:m="http://schemas.openxmlformats.org/officeDocument/2006/math" xmlns:v="urn:schemas-microsoft-com:vml" xmlns:wp14="http://schemas.microsoft.com/office/word/2010/wordprocessingDrawing" xmlns:wp="http://schemas.openxmlformats.org/drawingml/2006/wordprocessingDrawing" xmlns:w10="urn:schemas-microsoft-com:office:word" xmlns:w="http://schemas.openxmlformats.org/wordprocessingml/2006/main" xmlns:w14="http://schemas.microsoft.com/office/word/2010/wordml" xmlns:w15="http://schemas.microsoft.com/office/word/2012/wordml" xmlns:w16cex="http://schemas.microsoft.com/office/word/2018/wordml/cex" xmlns:w16cid="http://schemas.microsoft.com/office/word/2016/wordml/cid" xmlns:w16="http://schemas.microsoft.com/office/word/2018/wordml" xmlns:w16sdtdh="http://schemas.microsoft.com/office/word/2020/wordml/sdtdatahash" xmlns:w16se="http://schemas.microsoft.com/office/word/2015/wordml/symex" xmlns:wpg="http://schemas.microsoft.com/office/word/2010/wordprocessingGroup" xmlns:wpi="http://schemas.microsoft.com/office/word/2010/wordprocessingInk" xmlns:wne="http://schemas.microsoft.com/office/word/2006/wordml" xmlns:wps="http://schemas.microsoft.com/office/word/2010/wordprocessingShape" mc:Ignorable="w14 w15 w16se w16cid w16 w16cex w16sdtdh wp14">
+<w:endnotes xmlns:wpc="http://schemas.microsoft.com/office/word/2010/wordprocessingCanvas" xmlns:cx="http://schemas.microsoft.com/office/drawing/2014/chartex" xmlns:cx1="http://schemas.microsoft.com/office/drawing/2015/9/8/chartex" xmlns:cx2="http://schemas.microsoft.com/office/drawing/2015/10/21/chartex" xmlns:cx3="http://schemas.microsoft.com/office/drawing/2016/5/9/chartex" xmlns:cx4="http://schemas.microsoft.com/office/drawing/2016/5/10/chartex" xmlns:cx5="http://schemas.microsoft.com/office/drawing/2016/5/11/chartex" xmlns:cx6="http://schemas.microsoft.com/office/drawing/2016/5/12/chartex" xmlns:cx7="http://schemas.microsoft.com/office/drawing/2016/5/13/chartex" xmlns:cx8="http://schemas.microsoft.com/office/drawing/2016/5/14/chartex" xmlns:mc="http://schemas.openxmlformats.org/markup-compatibility/2006" xmlns:aink="http://schemas.microsoft.com/office/drawing/2016/ink" xmlns:am3d="http://schemas.microsoft.com/office/drawing/2017/model3d" xmlns:o="urn:schemas-microsoft-com:office:office" xmlns:oel="http://schemas.microsoft.com/office/2019/extlst" xmlns:r="http://schemas.openxmlformats.org/officeDocument/2006/relationships" xmlns:m="http://schemas.openxmlformats.org/officeDocument/2006/math" xmlns:v="urn:schemas-microsoft-com:vml" xmlns:wp14="http://schemas.microsoft.com/office/word/2010/wordprocessingDrawing" xmlns:wp="http://schemas.openxmlformats.org/drawingml/2006/wordprocessingDrawing" xmlns:w10="urn:schemas-microsoft-com:office:word" xmlns:w="http://schemas.openxmlformats.org/wordprocessingml/2006/main" xmlns:w14="http://schemas.microsoft.com/office/word/2010/wordml" xmlns:w15="http://schemas.microsoft.com/office/word/2012/wordml" xmlns:w16cex="http://schemas.microsoft.com/office/word/2018/wordml/cex" xmlns:w16cid="http://schemas.microsoft.com/office/word/2016/wordml/cid" xmlns:w16="http://schemas.microsoft.com/office/word/2018/wordml" xmlns:w16du="http://schemas.microsoft.com/office/word/2023/wordml/word16du" xmlns:w16sdtdh="http://schemas.microsoft.com/office/word/2020/wordml/sdtdatahash" xmlns:w16se="http://schemas.microsoft.com/office/word/2015/wordml/symex" xmlns:wpg="http://schemas.microsoft.com/office/word/2010/wordprocessingGroup" xmlns:wpi="http://schemas.microsoft.com/office/word/2010/wordprocessingInk" xmlns:wne="http://schemas.microsoft.com/office/word/2006/wordml" xmlns:wps="http://schemas.microsoft.com/office/word/2010/wordprocessingShape" mc:Ignorable="w14 w15 w16se w16cid w16 w16cex w16sdtdh w16du wp14">
   <w:endnote w:type="separator" w:id="-1">
     <w:p>
       <w:pPr>
@@ -785,58 +1198,12 @@
 </file>
 
 <file path=word/footer1.xml><?xml version="1.0" encoding="utf-8"?>
-<w:ftr xmlns:wpc="http://schemas.microsoft.com/office/word/2010/wordprocessingCanvas" xmlns:cx="http://schemas.microsoft.com/office/drawing/2014/chartex" xmlns:cx1="http://schemas.microsoft.com/office/drawing/2015/9/8/chartex" xmlns:cx2="http://schemas.microsoft.com/office/drawing/2015/10/21/chartex" xmlns:cx3="http://schemas.microsoft.com/office/drawing/2016/5/9/chartex" xmlns:cx4="http://schemas.microsoft.com/office/drawing/2016/5/10/chartex" xmlns:cx5="http://schemas.microsoft.com/office/drawing/2016/5/11/chartex" xmlns:cx6="http://schemas.microsoft.com/office/drawing/2016/5/12/chartex" xmlns:cx7="http://schemas.microsoft.com/office/drawing/2016/5/13/chartex" xmlns:cx8="http://schemas.microsoft.com/office/drawing/2016/5/14/chartex" xmlns:mc="http://schemas.openxmlformats.org/markup-compatibility/2006" xmlns:aink="http://schemas.microsoft.com/office/drawing/2016/ink" xmlns:am3d="http://schemas.microsoft.com/office/drawing/2017/model3d" xmlns:o="urn:schemas-microsoft-com:office:office" xmlns:oel="http://schemas.microsoft.com/office/2019/extlst" xmlns:r="http://schemas.openxmlformats.org/officeDocument/2006/relationships" xmlns:m="http://schemas.openxmlformats.org/officeDocument/2006/math" xmlns:v="urn:schemas-microsoft-com:vml" xmlns:wp14="http://schemas.microsoft.com/office/word/2010/wordprocessingDrawing" xmlns:wp="http://schemas.openxmlformats.org/drawingml/2006/wordprocessingDrawing" xmlns:w10="urn:schemas-microsoft-com:office:word" xmlns:w="http://schemas.openxmlformats.org/wordprocessingml/2006/main" xmlns:w14="http://schemas.microsoft.com/office/word/2010/wordml" xmlns:w15="http://schemas.microsoft.com/office/word/2012/wordml" xmlns:w16cex="http://schemas.microsoft.com/office/word/2018/wordml/cex" xmlns:w16cid="http://schemas.microsoft.com/office/word/2016/wordml/cid" xmlns:w16="http://schemas.microsoft.com/office/word/2018/wordml" xmlns:w16sdtdh="http://schemas.microsoft.com/office/word/2020/wordml/sdtdatahash" xmlns:w16se="http://schemas.microsoft.com/office/word/2015/wordml/symex" xmlns:wpg="http://schemas.microsoft.com/office/word/2010/wordprocessingGroup" xmlns:wpi="http://schemas.microsoft.com/office/word/2010/wordprocessingInk" xmlns:wne="http://schemas.microsoft.com/office/word/2006/wordml" xmlns:wps="http://schemas.microsoft.com/office/word/2010/wordprocessingShape" mc:Ignorable="w14 w15 w16se w16cid w16 w16cex w16sdtdh wp14">
+<w:ftr xmlns:wpc="http://schemas.microsoft.com/office/word/2010/wordprocessingCanvas" xmlns:cx="http://schemas.microsoft.com/office/drawing/2014/chartex" xmlns:cx1="http://schemas.microsoft.com/office/drawing/2015/9/8/chartex" xmlns:cx2="http://schemas.microsoft.com/office/drawing/2015/10/21/chartex" xmlns:cx3="http://schemas.microsoft.com/office/drawing/2016/5/9/chartex" xmlns:cx4="http://schemas.microsoft.com/office/drawing/2016/5/10/chartex" xmlns:cx5="http://schemas.microsoft.com/office/drawing/2016/5/11/chartex" xmlns:cx6="http://schemas.microsoft.com/office/drawing/2016/5/12/chartex" xmlns:cx7="http://schemas.microsoft.com/office/drawing/2016/5/13/chartex" xmlns:cx8="http://schemas.microsoft.com/office/drawing/2016/5/14/chartex" xmlns:mc="http://schemas.openxmlformats.org/markup-compatibility/2006" xmlns:aink="http://schemas.microsoft.com/office/drawing/2016/ink" xmlns:am3d="http://schemas.microsoft.com/office/drawing/2017/model3d" xmlns:o="urn:schemas-microsoft-com:office:office" xmlns:oel="http://schemas.microsoft.com/office/2019/extlst" xmlns:r="http://schemas.openxmlformats.org/officeDocument/2006/relationships" xmlns:m="http://schemas.openxmlformats.org/officeDocument/2006/math" xmlns:v="urn:schemas-microsoft-com:vml" xmlns:wp14="http://schemas.microsoft.com/office/word/2010/wordprocessingDrawing" xmlns:wp="http://schemas.openxmlformats.org/drawingml/2006/wordprocessingDrawing" xmlns:w10="urn:schemas-microsoft-com:office:word" xmlns:w="http://schemas.openxmlformats.org/wordprocessingml/2006/main" xmlns:w14="http://schemas.microsoft.com/office/word/2010/wordml" xmlns:w15="http://schemas.microsoft.com/office/word/2012/wordml" xmlns:w16cex="http://schemas.microsoft.com/office/word/2018/wordml/cex" xmlns:w16cid="http://schemas.microsoft.com/office/word/2016/wordml/cid" xmlns:w16="http://schemas.microsoft.com/office/word/2018/wordml" xmlns:w16du="http://schemas.microsoft.com/office/word/2023/wordml/word16du" xmlns:w16sdtdh="http://schemas.microsoft.com/office/word/2020/wordml/sdtdatahash" xmlns:w16se="http://schemas.microsoft.com/office/word/2015/wordml/symex" xmlns:wpg="http://schemas.microsoft.com/office/word/2010/wordprocessingGroup" xmlns:wpi="http://schemas.microsoft.com/office/word/2010/wordprocessingInk" xmlns:wne="http://schemas.microsoft.com/office/word/2006/wordml" xmlns:wps="http://schemas.microsoft.com/office/word/2010/wordprocessingShape" mc:Ignorable="w14 w15 w16se w16cid w16 w16cex w16sdtdh w16du wp14">
   <w:p>
     <w:pPr>
       <w:pStyle w:val="Podnoje"/>
       <w:jc w:val="center"/>
     </w:pPr>
-    <w:r>
-      <w:rPr>
-        <w:noProof/>
-      </w:rPr>
-      <w:drawing>
-        <wp:inline distT="0" distB="0" distL="0" distR="0" wp14:anchorId="63EDC44C" wp14:editId="6D0CE58D">
-          <wp:extent cx="4907280" cy="783418"/>
-          <wp:effectExtent l="0" t="0" r="0" b="0"/>
-          <wp:docPr id="3" name="Picture 3"/>
-          <wp:cNvGraphicFramePr>
-            <a:graphicFrameLocks xmlns:a="http://schemas.openxmlformats.org/drawingml/2006/main" noChangeAspect="1"/>
-          </wp:cNvGraphicFramePr>
-          <a:graphic xmlns:a="http://schemas.openxmlformats.org/drawingml/2006/main">
-            <a:graphicData uri="http://schemas.openxmlformats.org/drawingml/2006/picture">
-              <pic:pic xmlns:pic="http://schemas.openxmlformats.org/drawingml/2006/picture">
-                <pic:nvPicPr>
-                  <pic:cNvPr id="3" name="Picture 3"/>
-                  <pic:cNvPicPr/>
-                </pic:nvPicPr>
-                <pic:blipFill>
-                  <a:blip r:embed="rId1">
-                    <a:extLst>
-                      <a:ext uri="{28A0092B-C50C-407E-A947-70E740481C1C}">
-                        <a14:useLocalDpi xmlns:a14="http://schemas.microsoft.com/office/drawing/2010/main" val="0"/>
-                      </a:ext>
-                    </a:extLst>
-                  </a:blip>
-                  <a:stretch>
-                    <a:fillRect/>
-                  </a:stretch>
-                </pic:blipFill>
-                <pic:spPr>
-                  <a:xfrm>
-                    <a:off x="0" y="0"/>
-                    <a:ext cx="4951705" cy="790510"/>
-                  </a:xfrm>
-                  <a:prstGeom prst="rect">
-                    <a:avLst/>
-                  </a:prstGeom>
-                </pic:spPr>
-              </pic:pic>
-            </a:graphicData>
-          </a:graphic>
-        </wp:inline>
-      </w:drawing>
-    </w:r>
   </w:p>
   <w:p>
     <w:pPr>
@@ -913,7 +1280,7 @@
 </file>
 
 <file path=word/footnotes.xml><?xml version="1.0" encoding="utf-8"?>
-<w:footnotes xmlns:wpc="http://schemas.microsoft.com/office/word/2010/wordprocessingCanvas" xmlns:cx="http://schemas.microsoft.com/office/drawing/2014/chartex" xmlns:cx1="http://schemas.microsoft.com/office/drawing/2015/9/8/chartex" xmlns:cx2="http://schemas.microsoft.com/office/drawing/2015/10/21/chartex" xmlns:cx3="http://schemas.microsoft.com/office/drawing/2016/5/9/chartex" xmlns:cx4="http://schemas.microsoft.com/office/drawing/2016/5/10/chartex" xmlns:cx5="http://schemas.microsoft.com/office/drawing/2016/5/11/chartex" xmlns:cx6="http://schemas.microsoft.com/office/drawing/2016/5/12/chartex" xmlns:cx7="http://schemas.microsoft.com/office/drawing/2016/5/13/chartex" xmlns:cx8="http://schemas.microsoft.com/office/drawing/2016/5/14/chartex" xmlns:mc="http://schemas.openxmlformats.org/markup-compatibility/2006" xmlns:aink="http://schemas.microsoft.com/office/drawing/2016/ink" xmlns:am3d="http://schemas.microsoft.com/office/drawing/2017/model3d" xmlns:o="urn:schemas-microsoft-com:office:office" xmlns:oel="http://schemas.microsoft.com/office/2019/extlst" xmlns:r="http://schemas.openxmlformats.org/officeDocument/2006/relationships" xmlns:m="http://schemas.openxmlformats.org/officeDocument/2006/math" xmlns:v="urn:schemas-microsoft-com:vml" xmlns:wp14="http://schemas.microsoft.com/office/word/2010/wordprocessingDrawing" xmlns:wp="http://schemas.openxmlformats.org/drawingml/2006/wordprocessingDrawing" xmlns:w10="urn:schemas-microsoft-com:office:word" xmlns:w="http://schemas.openxmlformats.org/wordprocessingml/2006/main" xmlns:w14="http://schemas.microsoft.com/office/word/2010/wordml" xmlns:w15="http://schemas.microsoft.com/office/word/2012/wordml" xmlns:w16cex="http://schemas.microsoft.com/office/word/2018/wordml/cex" xmlns:w16cid="http://schemas.microsoft.com/office/word/2016/wordml/cid" xmlns:w16="http://schemas.microsoft.com/office/word/2018/wordml" xmlns:w16sdtdh="http://schemas.microsoft.com/office/word/2020/wordml/sdtdatahash" xmlns:w16se="http://schemas.microsoft.com/office/word/2015/wordml/symex" xmlns:wpg="http://schemas.microsoft.com/office/word/2010/wordprocessingGroup" xmlns:wpi="http://schemas.microsoft.com/office/word/2010/wordprocessingInk" xmlns:wne="http://schemas.microsoft.com/office/word/2006/wordml" xmlns:wps="http://schemas.microsoft.com/office/word/2010/wordprocessingShape" mc:Ignorable="w14 w15 w16se w16cid w16 w16cex w16sdtdh wp14">
+<w:footnotes xmlns:wpc="http://schemas.microsoft.com/office/word/2010/wordprocessingCanvas" xmlns:cx="http://schemas.microsoft.com/office/drawing/2014/chartex" xmlns:cx1="http://schemas.microsoft.com/office/drawing/2015/9/8/chartex" xmlns:cx2="http://schemas.microsoft.com/office/drawing/2015/10/21/chartex" xmlns:cx3="http://schemas.microsoft.com/office/drawing/2016/5/9/chartex" xmlns:cx4="http://schemas.microsoft.com/office/drawing/2016/5/10/chartex" xmlns:cx5="http://schemas.microsoft.com/office/drawing/2016/5/11/chartex" xmlns:cx6="http://schemas.microsoft.com/office/drawing/2016/5/12/chartex" xmlns:cx7="http://schemas.microsoft.com/office/drawing/2016/5/13/chartex" xmlns:cx8="http://schemas.microsoft.com/office/drawing/2016/5/14/chartex" xmlns:mc="http://schemas.openxmlformats.org/markup-compatibility/2006" xmlns:aink="http://schemas.microsoft.com/office/drawing/2016/ink" xmlns:am3d="http://schemas.microsoft.com/office/drawing/2017/model3d" xmlns:o="urn:schemas-microsoft-com:office:office" xmlns:oel="http://schemas.microsoft.com/office/2019/extlst" xmlns:r="http://schemas.openxmlformats.org/officeDocument/2006/relationships" xmlns:m="http://schemas.openxmlformats.org/officeDocument/2006/math" xmlns:v="urn:schemas-microsoft-com:vml" xmlns:wp14="http://schemas.microsoft.com/office/word/2010/wordprocessingDrawing" xmlns:wp="http://schemas.openxmlformats.org/drawingml/2006/wordprocessingDrawing" xmlns:w10="urn:schemas-microsoft-com:office:word" xmlns:w="http://schemas.openxmlformats.org/wordprocessingml/2006/main" xmlns:w14="http://schemas.microsoft.com/office/word/2010/wordml" xmlns:w15="http://schemas.microsoft.com/office/word/2012/wordml" xmlns:w16cex="http://schemas.microsoft.com/office/word/2018/wordml/cex" xmlns:w16cid="http://schemas.microsoft.com/office/word/2016/wordml/cid" xmlns:w16="http://schemas.microsoft.com/office/word/2018/wordml" xmlns:w16du="http://schemas.microsoft.com/office/word/2023/wordml/word16du" xmlns:w16sdtdh="http://schemas.microsoft.com/office/word/2020/wordml/sdtdatahash" xmlns:w16se="http://schemas.microsoft.com/office/word/2015/wordml/symex" xmlns:wpg="http://schemas.microsoft.com/office/word/2010/wordprocessingGroup" xmlns:wpi="http://schemas.microsoft.com/office/word/2010/wordprocessingInk" xmlns:wne="http://schemas.microsoft.com/office/word/2006/wordml" xmlns:wps="http://schemas.microsoft.com/office/word/2010/wordprocessingShape" mc:Ignorable="w14 w15 w16se w16cid w16 w16cex w16sdtdh w16du wp14">
   <w:footnote w:type="separator" w:id="-1">
     <w:p>
       <w:pPr>
@@ -938,7 +1305,7 @@
 </file>
 
 <file path=word/numbering.xml><?xml version="1.0" encoding="utf-8"?>
-<w:numbering xmlns:wpc="http://schemas.microsoft.com/office/word/2010/wordprocessingCanvas" xmlns:cx="http://schemas.microsoft.com/office/drawing/2014/chartex" xmlns:cx1="http://schemas.microsoft.com/office/drawing/2015/9/8/chartex" xmlns:cx2="http://schemas.microsoft.com/office/drawing/2015/10/21/chartex" xmlns:cx3="http://schemas.microsoft.com/office/drawing/2016/5/9/chartex" xmlns:cx4="http://schemas.microsoft.com/office/drawing/2016/5/10/chartex" xmlns:cx5="http://schemas.microsoft.com/office/drawing/2016/5/11/chartex" xmlns:cx6="http://schemas.microsoft.com/office/drawing/2016/5/12/chartex" xmlns:cx7="http://schemas.microsoft.com/office/drawing/2016/5/13/chartex" xmlns:cx8="http://schemas.microsoft.com/office/drawing/2016/5/14/chartex" xmlns:mc="http://schemas.openxmlformats.org/markup-compatibility/2006" xmlns:aink="http://schemas.microsoft.com/office/drawing/2016/ink" xmlns:am3d="http://schemas.microsoft.com/office/drawing/2017/model3d" xmlns:o="urn:schemas-microsoft-com:office:office" xmlns:oel="http://schemas.microsoft.com/office/2019/extlst" xmlns:r="http://schemas.openxmlformats.org/officeDocument/2006/relationships" xmlns:m="http://schemas.openxmlformats.org/officeDocument/2006/math" xmlns:v="urn:schemas-microsoft-com:vml" xmlns:wp14="http://schemas.microsoft.com/office/word/2010/wordprocessingDrawing" xmlns:wp="http://schemas.openxmlformats.org/drawingml/2006/wordprocessingDrawing" xmlns:w10="urn:schemas-microsoft-com:office:word" xmlns:w="http://schemas.openxmlformats.org/wordprocessingml/2006/main" xmlns:w14="http://schemas.microsoft.com/office/word/2010/wordml" xmlns:w15="http://schemas.microsoft.com/office/word/2012/wordml" xmlns:w16cex="http://schemas.microsoft.com/office/word/2018/wordml/cex" xmlns:w16cid="http://schemas.microsoft.com/office/word/2016/wordml/cid" xmlns:w16="http://schemas.microsoft.com/office/word/2018/wordml" xmlns:w16sdtdh="http://schemas.microsoft.com/office/word/2020/wordml/sdtdatahash" xmlns:w16se="http://schemas.microsoft.com/office/word/2015/wordml/symex" xmlns:wpg="http://schemas.microsoft.com/office/word/2010/wordprocessingGroup" xmlns:wpi="http://schemas.microsoft.com/office/word/2010/wordprocessingInk" xmlns:wne="http://schemas.microsoft.com/office/word/2006/wordml" xmlns:wps="http://schemas.microsoft.com/office/word/2010/wordprocessingShape" mc:Ignorable="w14 w15 w16se w16cid w16 w16cex w16sdtdh wp14">
+<w:numbering xmlns:wpc="http://schemas.microsoft.com/office/word/2010/wordprocessingCanvas" xmlns:cx="http://schemas.microsoft.com/office/drawing/2014/chartex" xmlns:cx1="http://schemas.microsoft.com/office/drawing/2015/9/8/chartex" xmlns:cx2="http://schemas.microsoft.com/office/drawing/2015/10/21/chartex" xmlns:cx3="http://schemas.microsoft.com/office/drawing/2016/5/9/chartex" xmlns:cx4="http://schemas.microsoft.com/office/drawing/2016/5/10/chartex" xmlns:cx5="http://schemas.microsoft.com/office/drawing/2016/5/11/chartex" xmlns:cx6="http://schemas.microsoft.com/office/drawing/2016/5/12/chartex" xmlns:cx7="http://schemas.microsoft.com/office/drawing/2016/5/13/chartex" xmlns:cx8="http://schemas.microsoft.com/office/drawing/2016/5/14/chartex" xmlns:mc="http://schemas.openxmlformats.org/markup-compatibility/2006" xmlns:aink="http://schemas.microsoft.com/office/drawing/2016/ink" xmlns:am3d="http://schemas.microsoft.com/office/drawing/2017/model3d" xmlns:o="urn:schemas-microsoft-com:office:office" xmlns:oel="http://schemas.microsoft.com/office/2019/extlst" xmlns:r="http://schemas.openxmlformats.org/officeDocument/2006/relationships" xmlns:m="http://schemas.openxmlformats.org/officeDocument/2006/math" xmlns:v="urn:schemas-microsoft-com:vml" xmlns:wp14="http://schemas.microsoft.com/office/word/2010/wordprocessingDrawing" xmlns:wp="http://schemas.openxmlformats.org/drawingml/2006/wordprocessingDrawing" xmlns:w10="urn:schemas-microsoft-com:office:word" xmlns:w="http://schemas.openxmlformats.org/wordprocessingml/2006/main" xmlns:w14="http://schemas.microsoft.com/office/word/2010/wordml" xmlns:w15="http://schemas.microsoft.com/office/word/2012/wordml" xmlns:w16cex="http://schemas.microsoft.com/office/word/2018/wordml/cex" xmlns:w16cid="http://schemas.microsoft.com/office/word/2016/wordml/cid" xmlns:w16="http://schemas.microsoft.com/office/word/2018/wordml" xmlns:w16du="http://schemas.microsoft.com/office/word/2023/wordml/word16du" xmlns:w16sdtdh="http://schemas.microsoft.com/office/word/2020/wordml/sdtdatahash" xmlns:w16se="http://schemas.microsoft.com/office/word/2015/wordml/symex" xmlns:wpg="http://schemas.microsoft.com/office/word/2010/wordprocessingGroup" xmlns:wpi="http://schemas.microsoft.com/office/word/2010/wordprocessingInk" xmlns:wne="http://schemas.microsoft.com/office/word/2006/wordml" xmlns:wps="http://schemas.microsoft.com/office/word/2010/wordprocessingShape" mc:Ignorable="w14 w15 w16se w16cid w16 w16cex w16sdtdh w16du wp14">
   <w:abstractNum w:abstractNumId="0" w15:restartNumberingAfterBreak="0">
     <w:nsid w:val="0699435B"/>
     <w:multiLevelType w:val="hybridMultilevel"/>
@@ -3259,7 +3626,7 @@
 </file>
 
 <file path=word/styles.xml><?xml version="1.0" encoding="utf-8"?>
-<w:styles xmlns:mc="http://schemas.openxmlformats.org/markup-compatibility/2006" xmlns:r="http://schemas.openxmlformats.org/officeDocument/2006/relationships" xmlns:w="http://schemas.openxmlformats.org/wordprocessingml/2006/main" xmlns:w14="http://schemas.microsoft.com/office/word/2010/wordml" xmlns:w15="http://schemas.microsoft.com/office/word/2012/wordml" xmlns:w16cex="http://schemas.microsoft.com/office/word/2018/wordml/cex" xmlns:w16cid="http://schemas.microsoft.com/office/word/2016/wordml/cid" xmlns:w16="http://schemas.microsoft.com/office/word/2018/wordml" xmlns:w16sdtdh="http://schemas.microsoft.com/office/word/2020/wordml/sdtdatahash" xmlns:w16se="http://schemas.microsoft.com/office/word/2015/wordml/symex" mc:Ignorable="w14 w15 w16se w16cid w16 w16cex w16sdtdh">
+<w:styles xmlns:mc="http://schemas.openxmlformats.org/markup-compatibility/2006" xmlns:r="http://schemas.openxmlformats.org/officeDocument/2006/relationships" xmlns:w="http://schemas.openxmlformats.org/wordprocessingml/2006/main" xmlns:w14="http://schemas.microsoft.com/office/word/2010/wordml" xmlns:w15="http://schemas.microsoft.com/office/word/2012/wordml" xmlns:w16cex="http://schemas.microsoft.com/office/word/2018/wordml/cex" xmlns:w16cid="http://schemas.microsoft.com/office/word/2016/wordml/cid" xmlns:w16="http://schemas.microsoft.com/office/word/2018/wordml" xmlns:w16du="http://schemas.microsoft.com/office/word/2023/wordml/word16du" xmlns:w16sdtdh="http://schemas.microsoft.com/office/word/2020/wordml/sdtdatahash" xmlns:w16se="http://schemas.microsoft.com/office/word/2015/wordml/symex" mc:Ignorable="w14 w15 w16se w16cid w16 w16cex w16sdtdh w16du">
   <w:docDefaults>
     <w:rPrDefault>
       <w:rPr>

</xml_diff>